<commit_message>
2nd Jan 2026 event website edits
</commit_message>
<xml_diff>
--- a/Information Sheet.docx
+++ b/Information Sheet.docx
@@ -574,19 +574,43 @@
                 <w:lang w:eastAsia="en-GB"/>
                 <w14:ligatures w14:val="none"/>
               </w:rPr>
-              <w:t xml:space="preserve">Keynote 1 - Dr </w:t>
-            </w:r>
-            <w:r>
-              <w:rPr>
-                <w:rFonts w:ascii="Arial" w:eastAsia="Times New Roman" w:hAnsi="Arial" w:cs="Arial"/>
-                <w:color w:val="000000" w:themeColor="text1"/>
-                <w:kern w:val="0"/>
-                <w:sz w:val="20"/>
-                <w:szCs w:val="20"/>
-                <w:lang w:eastAsia="en-GB"/>
-                <w14:ligatures w14:val="none"/>
-              </w:rPr>
-              <w:t>Mark Ramsden</w:t>
+              <w:t xml:space="preserve">Keynote 1 </w:t>
+            </w:r>
+            <w:r>
+              <w:rPr>
+                <w:rFonts w:ascii="Arial" w:eastAsia="Times New Roman" w:hAnsi="Arial" w:cs="Arial"/>
+                <w:color w:val="000000" w:themeColor="text1"/>
+                <w:kern w:val="0"/>
+                <w:sz w:val="20"/>
+                <w:szCs w:val="20"/>
+                <w:lang w:eastAsia="en-GB"/>
+                <w14:ligatures w14:val="none"/>
+              </w:rPr>
+              <w:t>–</w:t>
+            </w:r>
+            <w:r>
+              <w:rPr>
+                <w:rFonts w:ascii="Arial" w:eastAsia="Times New Roman" w:hAnsi="Arial" w:cs="Arial"/>
+                <w:color w:val="000000" w:themeColor="text1"/>
+                <w:kern w:val="0"/>
+                <w:sz w:val="20"/>
+                <w:szCs w:val="20"/>
+                <w:lang w:eastAsia="en-GB"/>
+                <w14:ligatures w14:val="none"/>
+              </w:rPr>
+              <w:t> </w:t>
+            </w:r>
+            <w:r>
+              <w:rPr>
+                <w:rFonts w:ascii="Arial" w:eastAsia="Times New Roman" w:hAnsi="Arial" w:cs="Arial"/>
+                <w:color w:val="000000" w:themeColor="text1"/>
+                <w:kern w:val="0"/>
+                <w:sz w:val="20"/>
+                <w:szCs w:val="20"/>
+                <w:lang w:eastAsia="en-GB"/>
+                <w14:ligatures w14:val="none"/>
+              </w:rPr>
+              <w:t>Julie Smith</w:t>
             </w:r>
           </w:p>
         </w:tc>
@@ -3259,6 +3283,7 @@
   <w:style w:type="character" w:default="1" w:styleId="DefaultParagraphFont">
     <w:name w:val="Default Paragraph Font"/>
     <w:uiPriority w:val="1"/>
+    <w:semiHidden/>
     <w:unhideWhenUsed/>
   </w:style>
   <w:style w:type="table" w:default="1" w:styleId="TableNormal">

</xml_diff>

<commit_message>
more env website edits
</commit_message>
<xml_diff>
--- a/Information Sheet.docx
+++ b/Information Sheet.docx
@@ -2950,22 +2950,90 @@
         </w:rPr>
         <w:t xml:space="preserve">Mural Board: </w:t>
       </w:r>
+    </w:p>
+    <w:p>
+      <w:pPr>
+        <w:pStyle w:val="ListParagraph"/>
+        <w:numPr>
+          <w:ilvl w:val="0"/>
+          <w:numId w:val="2"/>
+        </w:numPr>
+      </w:pPr>
+      <w:r>
+        <w:t xml:space="preserve">Activity 1: </w:t>
+      </w:r>
       <w:hyperlink r:id="rId6" w:history="1">
         <w:r>
           <w:rPr>
             <w:rStyle w:val="Hyperlink"/>
           </w:rPr>
-          <w:t>https://shorturl.at/carOR</w:t>
+          <w:t>https://shorturl.at/rtEzv</w:t>
         </w:r>
       </w:hyperlink>
+    </w:p>
+    <w:p>
+      <w:pPr>
+        <w:pStyle w:val="ListParagraph"/>
+        <w:numPr>
+          <w:ilvl w:val="0"/>
+          <w:numId w:val="2"/>
+        </w:numPr>
+      </w:pPr>
       <w:r>
-        <w:t xml:space="preserve"> </w:t>
+        <w:t xml:space="preserve">Activity 2: </w:t>
       </w:r>
+      <w:hyperlink r:id="rId7" w:history="1">
+        <w:r>
+          <w:rPr>
+            <w:rStyle w:val="Hyperlink"/>
+          </w:rPr>
+          <w:t>https://shorturl.at/1ahdl</w:t>
+        </w:r>
+      </w:hyperlink>
+    </w:p>
+    <w:p>
+      <w:pPr>
+        <w:pStyle w:val="ListParagraph"/>
+        <w:numPr>
+          <w:ilvl w:val="0"/>
+          <w:numId w:val="2"/>
+        </w:numPr>
+      </w:pPr>
       <w:r>
-        <w:t>or follow the link on the Event Page</w:t>
+        <w:t xml:space="preserve">Activity 3: </w:t>
       </w:r>
+      <w:hyperlink r:id="rId8" w:history="1">
+        <w:r>
+          <w:rPr>
+            <w:rStyle w:val="Hyperlink"/>
+          </w:rPr>
+          <w:t>https://shorturl.at/SxCEd</w:t>
+        </w:r>
+      </w:hyperlink>
     </w:p>
-    <w:p/>
+    <w:p>
+      <w:pPr>
+        <w:rPr>
+          <w:b/>
+          <w:bCs/>
+        </w:rPr>
+      </w:pPr>
+      <w:r>
+        <w:rPr>
+          <w:b/>
+          <w:bCs/>
+        </w:rPr>
+        <w:t xml:space="preserve">Feedback: </w:t>
+      </w:r>
+      <w:hyperlink r:id="rId9" w:history="1">
+        <w:r>
+          <w:rPr>
+            <w:rStyle w:val="Hyperlink"/>
+          </w:rPr>
+          <w:t>https://forms.gle/e2RHGYQAHbsbtK7i6</w:t>
+        </w:r>
+      </w:hyperlink>
+    </w:p>
     <w:p>
       <w:pPr>
         <w:pStyle w:val="Heading1"/>
@@ -2995,7 +3063,7 @@
                     <pic:cNvPicPr/>
                   </pic:nvPicPr>
                   <pic:blipFill>
-                    <a:blip r:embed="rId7" cstate="print">
+                    <a:blip r:embed="rId10" cstate="print">
                       <a:extLst>
                         <a:ext uri="{28A0092B-C50C-407E-A947-70E740481C1C}">
                           <a14:useLocalDpi xmlns:a14="http://schemas.microsoft.com/office/drawing/2010/main" val="0"/>
@@ -3124,7 +3192,7 @@
     <w:p/>
     <w:sectPr>
       <w:pgSz w:w="11906" w:h="16838"/>
-      <w:pgMar w:top="1440" w:right="1440" w:bottom="1440" w:left="1440" w:header="708" w:footer="708" w:gutter="0"/>
+      <w:pgMar w:top="1134" w:right="1134" w:bottom="1134" w:left="1134" w:header="708" w:footer="708" w:gutter="0"/>
       <w:cols w:space="708"/>
       <w:docGrid w:linePitch="360"/>
     </w:sectPr>
@@ -3274,8 +3342,124 @@
       </w:rPr>
     </w:lvl>
   </w:abstractNum>
+  <w:abstractNum w:abstractNumId="1" w15:restartNumberingAfterBreak="0">
+    <w:nsid w:val="11300075"/>
+    <w:multiLevelType w:val="hybridMultilevel"/>
+    <w:tmpl w:val="5086B8C8"/>
+    <w:lvl w:ilvl="0" w:tplc="08090001">
+      <w:start w:val="1"/>
+      <w:numFmt w:val="bullet"/>
+      <w:lvlText w:val=""/>
+      <w:lvlJc w:val="left"/>
+      <w:pPr>
+        <w:ind w:left="720" w:hanging="360"/>
+      </w:pPr>
+      <w:rPr>
+        <w:rFonts w:ascii="Symbol" w:hAnsi="Symbol" w:hint="default"/>
+      </w:rPr>
+    </w:lvl>
+    <w:lvl w:ilvl="1" w:tplc="08090003" w:tentative="1">
+      <w:start w:val="1"/>
+      <w:numFmt w:val="bullet"/>
+      <w:lvlText w:val="o"/>
+      <w:lvlJc w:val="left"/>
+      <w:pPr>
+        <w:ind w:left="1440" w:hanging="360"/>
+      </w:pPr>
+      <w:rPr>
+        <w:rFonts w:ascii="Courier New" w:hAnsi="Courier New" w:cs="Courier New" w:hint="default"/>
+      </w:rPr>
+    </w:lvl>
+    <w:lvl w:ilvl="2" w:tplc="08090005" w:tentative="1">
+      <w:start w:val="1"/>
+      <w:numFmt w:val="bullet"/>
+      <w:lvlText w:val=""/>
+      <w:lvlJc w:val="left"/>
+      <w:pPr>
+        <w:ind w:left="2160" w:hanging="360"/>
+      </w:pPr>
+      <w:rPr>
+        <w:rFonts w:ascii="Wingdings" w:hAnsi="Wingdings" w:hint="default"/>
+      </w:rPr>
+    </w:lvl>
+    <w:lvl w:ilvl="3" w:tplc="08090001" w:tentative="1">
+      <w:start w:val="1"/>
+      <w:numFmt w:val="bullet"/>
+      <w:lvlText w:val=""/>
+      <w:lvlJc w:val="left"/>
+      <w:pPr>
+        <w:ind w:left="2880" w:hanging="360"/>
+      </w:pPr>
+      <w:rPr>
+        <w:rFonts w:ascii="Symbol" w:hAnsi="Symbol" w:hint="default"/>
+      </w:rPr>
+    </w:lvl>
+    <w:lvl w:ilvl="4" w:tplc="08090003" w:tentative="1">
+      <w:start w:val="1"/>
+      <w:numFmt w:val="bullet"/>
+      <w:lvlText w:val="o"/>
+      <w:lvlJc w:val="left"/>
+      <w:pPr>
+        <w:ind w:left="3600" w:hanging="360"/>
+      </w:pPr>
+      <w:rPr>
+        <w:rFonts w:ascii="Courier New" w:hAnsi="Courier New" w:cs="Courier New" w:hint="default"/>
+      </w:rPr>
+    </w:lvl>
+    <w:lvl w:ilvl="5" w:tplc="08090005" w:tentative="1">
+      <w:start w:val="1"/>
+      <w:numFmt w:val="bullet"/>
+      <w:lvlText w:val=""/>
+      <w:lvlJc w:val="left"/>
+      <w:pPr>
+        <w:ind w:left="4320" w:hanging="360"/>
+      </w:pPr>
+      <w:rPr>
+        <w:rFonts w:ascii="Wingdings" w:hAnsi="Wingdings" w:hint="default"/>
+      </w:rPr>
+    </w:lvl>
+    <w:lvl w:ilvl="6" w:tplc="08090001" w:tentative="1">
+      <w:start w:val="1"/>
+      <w:numFmt w:val="bullet"/>
+      <w:lvlText w:val=""/>
+      <w:lvlJc w:val="left"/>
+      <w:pPr>
+        <w:ind w:left="5040" w:hanging="360"/>
+      </w:pPr>
+      <w:rPr>
+        <w:rFonts w:ascii="Symbol" w:hAnsi="Symbol" w:hint="default"/>
+      </w:rPr>
+    </w:lvl>
+    <w:lvl w:ilvl="7" w:tplc="08090003" w:tentative="1">
+      <w:start w:val="1"/>
+      <w:numFmt w:val="bullet"/>
+      <w:lvlText w:val="o"/>
+      <w:lvlJc w:val="left"/>
+      <w:pPr>
+        <w:ind w:left="5760" w:hanging="360"/>
+      </w:pPr>
+      <w:rPr>
+        <w:rFonts w:ascii="Courier New" w:hAnsi="Courier New" w:cs="Courier New" w:hint="default"/>
+      </w:rPr>
+    </w:lvl>
+    <w:lvl w:ilvl="8" w:tplc="08090005" w:tentative="1">
+      <w:start w:val="1"/>
+      <w:numFmt w:val="bullet"/>
+      <w:lvlText w:val=""/>
+      <w:lvlJc w:val="left"/>
+      <w:pPr>
+        <w:ind w:left="6480" w:hanging="360"/>
+      </w:pPr>
+      <w:rPr>
+        <w:rFonts w:ascii="Wingdings" w:hAnsi="Wingdings" w:hint="default"/>
+      </w:rPr>
+    </w:lvl>
+  </w:abstractNum>
   <w:num w:numId="1" w16cid:durableId="1128007665">
     <w:abstractNumId w:val="0"/>
+  </w:num>
+  <w:num w:numId="2" w16cid:durableId="231817373">
+    <w:abstractNumId w:val="1"/>
   </w:num>
 </w:numbering>
 </file>

</xml_diff>